<commit_message>
Update WEBSITE SDLC DOCUMENTATION.docx
</commit_message>
<xml_diff>
--- a/WEBSITE SDLC DOCUMENTATION.docx
+++ b/WEBSITE SDLC DOCUMENTATION.docx
@@ -1,10 +1,9 @@
 
 <file path=word/document.xml><?xml version="1.0" encoding="utf-8"?>
-<w:document xmlns:wpc="http://schemas.microsoft.com/office/word/2010/wordprocessingCanvas" xmlns:mc="http://schemas.openxmlformats.org/markup-compatibility/2006" xmlns:o="urn:schemas-microsoft-com:office:office" xmlns:r="http://schemas.openxmlformats.org/officeDocument/2006/relationships" xmlns:m="http://schemas.openxmlformats.org/officeDocument/2006/math" xmlns:v="urn:schemas-microsoft-com:vml" xmlns:wp14="http://schemas.microsoft.com/office/word/2010/wordprocessingDrawing" xmlns:wp="http://schemas.openxmlformats.org/drawingml/2006/wordprocessingDrawing" xmlns:w10="urn:schemas-microsoft-com:office:word" xmlns:w="http://schemas.openxmlformats.org/wordprocessingml/2006/main" xmlns:w14="http://schemas.microsoft.com/office/word/2010/wordml" xmlns:w15="http://schemas.microsoft.com/office/word/2012/wordml" xmlns:wpg="http://schemas.microsoft.com/office/word/2010/wordprocessingGroup" xmlns:wpi="http://schemas.microsoft.com/office/word/2010/wordprocessingInk" xmlns:wne="http://schemas.microsoft.com/office/word/2006/wordml" xmlns:wps="http://schemas.microsoft.com/office/word/2010/wordprocessingShape" mc:Ignorable="w14 w15 wp14">
+<w:document xmlns:wpc="http://schemas.microsoft.com/office/word/2010/wordprocessingCanvas" xmlns:cx="http://schemas.microsoft.com/office/drawing/2014/chartex" xmlns:mc="http://schemas.openxmlformats.org/markup-compatibility/2006" xmlns:o="urn:schemas-microsoft-com:office:office" xmlns:r="http://schemas.openxmlformats.org/officeDocument/2006/relationships" xmlns:m="http://schemas.openxmlformats.org/officeDocument/2006/math" xmlns:v="urn:schemas-microsoft-com:vml" xmlns:wp14="http://schemas.microsoft.com/office/word/2010/wordprocessingDrawing" xmlns:wp="http://schemas.openxmlformats.org/drawingml/2006/wordprocessingDrawing" xmlns:w10="urn:schemas-microsoft-com:office:word" xmlns:w="http://schemas.openxmlformats.org/wordprocessingml/2006/main" xmlns:w14="http://schemas.microsoft.com/office/word/2010/wordml" xmlns:w15="http://schemas.microsoft.com/office/word/2012/wordml" xmlns:w16se="http://schemas.microsoft.com/office/word/2015/wordml/symex" xmlns:wpg="http://schemas.microsoft.com/office/word/2010/wordprocessingGroup" xmlns:wpi="http://schemas.microsoft.com/office/word/2010/wordprocessingInk" xmlns:wne="http://schemas.microsoft.com/office/word/2006/wordml" xmlns:wps="http://schemas.microsoft.com/office/word/2010/wordprocessingShape" mc:Ignorable="w14 w15 w16se wp14">
   <w:body>
     <w:p>
       <w:pPr>
-        <w:jc w:val="center"/>
         <w:rPr>
           <w:b/>
           <w:bCs/>
@@ -12,6 +11,8 @@
           <w:szCs w:val="56"/>
         </w:rPr>
       </w:pPr>
+      <w:bookmarkStart w:id="0" w:name="_GoBack"/>
+      <w:bookmarkEnd w:id="0"/>
       <w:r>
         <w:rPr>
           <w:b/>
@@ -19,7 +20,7 @@
           <w:sz w:val="56"/>
           <w:szCs w:val="56"/>
         </w:rPr>
-        <w:t>WEBSITE SDLC DOCUMENTATION</w:t>
+        <w:t>DOCUMENTATION</w:t>
       </w:r>
     </w:p>
     <w:p>
@@ -521,7 +522,7 @@
       <w:r>
         <w:rPr>
           <w:noProof/>
-          <w:lang w:val="en-US" w:bidi="ar-SA"/>
+          <w:lang w:eastAsia="en-IN"/>
         </w:rPr>
         <w:drawing>
           <wp:inline distT="0" distB="0" distL="0" distR="0">
@@ -940,25 +941,7 @@
           <w:sz w:val="28"/>
           <w:szCs w:val="28"/>
         </w:rPr>
-        <w:t>Repository to access my work remotely when needed. (</w:t>
-      </w:r>
-      <w:proofErr w:type="spellStart"/>
-      <w:r>
-        <w:rPr>
-          <w:rFonts w:cs="Arial"/>
-          <w:sz w:val="28"/>
-          <w:szCs w:val="28"/>
-        </w:rPr>
-        <w:t>GitHub</w:t>
-      </w:r>
-      <w:proofErr w:type="spellEnd"/>
-      <w:r>
-        <w:rPr>
-          <w:rFonts w:cs="Arial"/>
-          <w:sz w:val="28"/>
-          <w:szCs w:val="28"/>
-        </w:rPr>
-        <w:t>)</w:t>
+        <w:t>Repository to access my work remotely when needed. (GitHub)</w:t>
       </w:r>
     </w:p>
     <w:p>
@@ -1186,7 +1169,7 @@
       <w:r>
         <w:rPr>
           <w:noProof/>
-          <w:lang w:val="en-US" w:bidi="ar-SA"/>
+          <w:lang w:eastAsia="en-IN"/>
         </w:rPr>
         <w:drawing>
           <wp:inline distT="0" distB="0" distL="0" distR="0" wp14:anchorId="547DEEEF" wp14:editId="7E4418F1">
@@ -1370,7 +1353,6 @@
           <w:szCs w:val="28"/>
         </w:rPr>
       </w:pPr>
-      <w:proofErr w:type="spellStart"/>
       <w:r>
         <w:rPr>
           <w:rFonts w:cs="Arial"/>
@@ -1379,7 +1361,6 @@
         </w:rPr>
         <w:t>JQuery</w:t>
       </w:r>
-      <w:proofErr w:type="spellEnd"/>
       <w:r>
         <w:rPr>
           <w:rFonts w:cs="Arial"/>
@@ -1790,45 +1771,28 @@
         </w:rPr>
         <w:lastRenderedPageBreak/>
         <w:tab/>
-        <w:t xml:space="preserve"> Further the website is tested in </w:t>
-      </w:r>
-      <w:proofErr w:type="spellStart"/>
-      <w:r>
+        <w:t xml:space="preserve"> Further the website is tested in google lighthouse which gives the following result as,</w:t>
+      </w:r>
+    </w:p>
+    <w:p>
+      <w:pPr>
+        <w:pStyle w:val="Footer"/>
+        <w:widowControl w:val="0"/>
+        <w:autoSpaceDE w:val="0"/>
+        <w:autoSpaceDN w:val="0"/>
+        <w:adjustRightInd w:val="0"/>
+        <w:spacing w:after="200" w:line="276" w:lineRule="auto"/>
+        <w:jc w:val="both"/>
         <w:rPr>
           <w:rFonts w:asciiTheme="minorHAnsi" w:hAnsiTheme="minorHAnsi" w:cs="Arial"/>
           <w:sz w:val="28"/>
           <w:szCs w:val="28"/>
         </w:rPr>
-        <w:t>google</w:t>
-      </w:r>
-      <w:proofErr w:type="spellEnd"/>
-      <w:r>
-        <w:rPr>
-          <w:rFonts w:asciiTheme="minorHAnsi" w:hAnsiTheme="minorHAnsi" w:cs="Arial"/>
-          <w:sz w:val="28"/>
-          <w:szCs w:val="28"/>
-        </w:rPr>
-        <w:t xml:space="preserve"> lighthouse which gives the following result as,</w:t>
-      </w:r>
-    </w:p>
-    <w:p>
-      <w:pPr>
-        <w:pStyle w:val="Footer"/>
-        <w:widowControl w:val="0"/>
-        <w:autoSpaceDE w:val="0"/>
-        <w:autoSpaceDN w:val="0"/>
-        <w:adjustRightInd w:val="0"/>
-        <w:spacing w:after="200" w:line="276" w:lineRule="auto"/>
-        <w:jc w:val="both"/>
-        <w:rPr>
-          <w:rFonts w:asciiTheme="minorHAnsi" w:hAnsiTheme="minorHAnsi" w:cs="Arial"/>
-          <w:sz w:val="28"/>
-          <w:szCs w:val="28"/>
-        </w:rPr>
       </w:pPr>
       <w:r>
         <w:rPr>
           <w:noProof/>
+          <w:lang w:val="en-IN" w:eastAsia="en-IN" w:bidi="ta-IN"/>
         </w:rPr>
         <w:drawing>
           <wp:inline distT="0" distB="0" distL="0" distR="0" wp14:anchorId="7AA83D63" wp14:editId="2347E82B">
@@ -1866,8 +1830,6 @@
           </wp:inline>
         </w:drawing>
       </w:r>
-      <w:bookmarkStart w:id="0" w:name="_GoBack"/>
-      <w:bookmarkEnd w:id="0"/>
     </w:p>
     <w:p>
       <w:pPr>
@@ -2020,8 +1982,8 @@
 </file>
 
 <file path=word/numbering.xml><?xml version="1.0" encoding="utf-8"?>
-<w:numbering xmlns:wpc="http://schemas.microsoft.com/office/word/2010/wordprocessingCanvas" xmlns:mc="http://schemas.openxmlformats.org/markup-compatibility/2006" xmlns:o="urn:schemas-microsoft-com:office:office" xmlns:r="http://schemas.openxmlformats.org/officeDocument/2006/relationships" xmlns:m="http://schemas.openxmlformats.org/officeDocument/2006/math" xmlns:v="urn:schemas-microsoft-com:vml" xmlns:wp14="http://schemas.microsoft.com/office/word/2010/wordprocessingDrawing" xmlns:wp="http://schemas.openxmlformats.org/drawingml/2006/wordprocessingDrawing" xmlns:w10="urn:schemas-microsoft-com:office:word" xmlns:w="http://schemas.openxmlformats.org/wordprocessingml/2006/main" xmlns:w14="http://schemas.microsoft.com/office/word/2010/wordml" xmlns:w15="http://schemas.microsoft.com/office/word/2012/wordml" xmlns:wpg="http://schemas.microsoft.com/office/word/2010/wordprocessingGroup" xmlns:wpi="http://schemas.microsoft.com/office/word/2010/wordprocessingInk" xmlns:wne="http://schemas.microsoft.com/office/word/2006/wordml" xmlns:wps="http://schemas.microsoft.com/office/word/2010/wordprocessingShape" mc:Ignorable="w14 w15 wp14">
-  <w:abstractNum w:abstractNumId="0">
+<w:numbering xmlns:wpc="http://schemas.microsoft.com/office/word/2010/wordprocessingCanvas" xmlns:cx="http://schemas.microsoft.com/office/drawing/2014/chartex" xmlns:mc="http://schemas.openxmlformats.org/markup-compatibility/2006" xmlns:o="urn:schemas-microsoft-com:office:office" xmlns:r="http://schemas.openxmlformats.org/officeDocument/2006/relationships" xmlns:m="http://schemas.openxmlformats.org/officeDocument/2006/math" xmlns:v="urn:schemas-microsoft-com:vml" xmlns:wp14="http://schemas.microsoft.com/office/word/2010/wordprocessingDrawing" xmlns:wp="http://schemas.openxmlformats.org/drawingml/2006/wordprocessingDrawing" xmlns:w10="urn:schemas-microsoft-com:office:word" xmlns:w="http://schemas.openxmlformats.org/wordprocessingml/2006/main" xmlns:w14="http://schemas.microsoft.com/office/word/2010/wordml" xmlns:w15="http://schemas.microsoft.com/office/word/2012/wordml" xmlns:w16se="http://schemas.microsoft.com/office/word/2015/wordml/symex" xmlns:wpg="http://schemas.microsoft.com/office/word/2010/wordprocessingGroup" xmlns:wpi="http://schemas.microsoft.com/office/word/2010/wordprocessingInk" xmlns:wne="http://schemas.microsoft.com/office/word/2006/wordml" xmlns:wps="http://schemas.microsoft.com/office/word/2010/wordprocessingShape" mc:Ignorable="w14 w15 w16se wp14">
+  <w:abstractNum w:abstractNumId="0" w15:restartNumberingAfterBreak="0">
     <w:nsid w:val="03BF7858"/>
     <w:multiLevelType w:val="hybridMultilevel"/>
     <w:tmpl w:val="1A30F10C"/>
@@ -2134,7 +2096,7 @@
       </w:rPr>
     </w:lvl>
   </w:abstractNum>
-  <w:abstractNum w:abstractNumId="1">
+  <w:abstractNum w:abstractNumId="1" w15:restartNumberingAfterBreak="0">
     <w:nsid w:val="054A18F3"/>
     <w:multiLevelType w:val="hybridMultilevel"/>
     <w:tmpl w:val="BEB811DA"/>
@@ -2220,7 +2182,7 @@
       </w:pPr>
     </w:lvl>
   </w:abstractNum>
-  <w:abstractNum w:abstractNumId="2">
+  <w:abstractNum w:abstractNumId="2" w15:restartNumberingAfterBreak="0">
     <w:nsid w:val="104F650F"/>
     <w:multiLevelType w:val="hybridMultilevel"/>
     <w:tmpl w:val="560ED3F8"/>
@@ -2306,7 +2268,7 @@
       </w:pPr>
     </w:lvl>
   </w:abstractNum>
-  <w:abstractNum w:abstractNumId="3">
+  <w:abstractNum w:abstractNumId="3" w15:restartNumberingAfterBreak="0">
     <w:nsid w:val="14757559"/>
     <w:multiLevelType w:val="hybridMultilevel"/>
     <w:tmpl w:val="5EBE0F00"/>
@@ -2419,7 +2381,7 @@
       </w:rPr>
     </w:lvl>
   </w:abstractNum>
-  <w:abstractNum w:abstractNumId="4">
+  <w:abstractNum w:abstractNumId="4" w15:restartNumberingAfterBreak="0">
     <w:nsid w:val="1D3A7F72"/>
     <w:multiLevelType w:val="hybridMultilevel"/>
     <w:tmpl w:val="F2AEB266"/>
@@ -2532,7 +2494,7 @@
       </w:rPr>
     </w:lvl>
   </w:abstractNum>
-  <w:abstractNum w:abstractNumId="5">
+  <w:abstractNum w:abstractNumId="5" w15:restartNumberingAfterBreak="0">
     <w:nsid w:val="244B0C6F"/>
     <w:multiLevelType w:val="hybridMultilevel"/>
     <w:tmpl w:val="575239B4"/>
@@ -2618,7 +2580,7 @@
       </w:pPr>
     </w:lvl>
   </w:abstractNum>
-  <w:abstractNum w:abstractNumId="6">
+  <w:abstractNum w:abstractNumId="6" w15:restartNumberingAfterBreak="0">
     <w:nsid w:val="31D6248B"/>
     <w:multiLevelType w:val="hybridMultilevel"/>
     <w:tmpl w:val="30047162"/>
@@ -2704,7 +2666,7 @@
       </w:pPr>
     </w:lvl>
   </w:abstractNum>
-  <w:abstractNum w:abstractNumId="7">
+  <w:abstractNum w:abstractNumId="7" w15:restartNumberingAfterBreak="0">
     <w:nsid w:val="59C932CF"/>
     <w:multiLevelType w:val="hybridMultilevel"/>
     <w:tmpl w:val="E254450A"/>
@@ -2790,7 +2752,7 @@
       </w:pPr>
     </w:lvl>
   </w:abstractNum>
-  <w:abstractNum w:abstractNumId="8">
+  <w:abstractNum w:abstractNumId="8" w15:restartNumberingAfterBreak="0">
     <w:nsid w:val="5D66A0D6"/>
     <w:multiLevelType w:val="singleLevel"/>
     <w:tmpl w:val="5D66A0D6"/>
@@ -2802,7 +2764,7 @@
       <w:lvlJc w:val="left"/>
     </w:lvl>
   </w:abstractNum>
-  <w:abstractNum w:abstractNumId="9">
+  <w:abstractNum w:abstractNumId="9" w15:restartNumberingAfterBreak="0">
     <w:nsid w:val="5D66A124"/>
     <w:multiLevelType w:val="singleLevel"/>
     <w:tmpl w:val="5D66A124"/>
@@ -2814,7 +2776,7 @@
       <w:lvlJc w:val="left"/>
     </w:lvl>
   </w:abstractNum>
-  <w:abstractNum w:abstractNumId="10">
+  <w:abstractNum w:abstractNumId="10" w15:restartNumberingAfterBreak="0">
     <w:nsid w:val="5D66A347"/>
     <w:multiLevelType w:val="singleLevel"/>
     <w:tmpl w:val="5D66A347"/>
@@ -2826,7 +2788,7 @@
       <w:lvlJc w:val="left"/>
     </w:lvl>
   </w:abstractNum>
-  <w:abstractNum w:abstractNumId="11">
+  <w:abstractNum w:abstractNumId="11" w15:restartNumberingAfterBreak="0">
     <w:nsid w:val="66D70A89"/>
     <w:multiLevelType w:val="hybridMultilevel"/>
     <w:tmpl w:val="B8CCE9BE"/>
@@ -2912,7 +2874,7 @@
       </w:pPr>
     </w:lvl>
   </w:abstractNum>
-  <w:abstractNum w:abstractNumId="12">
+  <w:abstractNum w:abstractNumId="12" w15:restartNumberingAfterBreak="0">
     <w:nsid w:val="7CFE7DD4"/>
     <w:multiLevelType w:val="hybridMultilevel"/>
     <w:tmpl w:val="F7F65B14"/>
@@ -3041,7 +3003,7 @@
 </file>
 
 <file path=word/styles.xml><?xml version="1.0" encoding="utf-8"?>
-<w:styles xmlns:mc="http://schemas.openxmlformats.org/markup-compatibility/2006" xmlns:r="http://schemas.openxmlformats.org/officeDocument/2006/relationships" xmlns:w="http://schemas.openxmlformats.org/wordprocessingml/2006/main" xmlns:w14="http://schemas.microsoft.com/office/word/2010/wordml" xmlns:w15="http://schemas.microsoft.com/office/word/2012/wordml" mc:Ignorable="w14 w15">
+<w:styles xmlns:mc="http://schemas.openxmlformats.org/markup-compatibility/2006" xmlns:r="http://schemas.openxmlformats.org/officeDocument/2006/relationships" xmlns:w="http://schemas.openxmlformats.org/wordprocessingml/2006/main" xmlns:w14="http://schemas.microsoft.com/office/word/2010/wordml" xmlns:w15="http://schemas.microsoft.com/office/word/2012/wordml" xmlns:w16se="http://schemas.microsoft.com/office/word/2015/wordml/symex" mc:Ignorable="w14 w15 w16se">
   <w:docDefaults>
     <w:rPrDefault>
       <w:rPr>

</xml_diff>